<commit_message>
did some changes in project document
</commit_message>
<xml_diff>
--- a/Project/documentation/Project_Topic_Document_Perfume_Store.docx
+++ b/Project/documentation/Project_Topic_Document_Perfume_Store.docx
@@ -374,11 +374,9 @@
             <w:tcW w:w="2332" w:type="dxa"/>
           </w:tcPr>
           <w:p>
-            <w:proofErr w:type="spellStart"/>
-            <w:r>
-              <w:t>pricePerBottle</w:t>
-            </w:r>
-            <w:proofErr w:type="spellEnd"/>
+            <w:r>
+              <w:t>quantity</w:t>
+            </w:r>
           </w:p>
         </w:tc>
         <w:tc>
@@ -387,7 +385,7 @@
           </w:tcPr>
           <w:p>
             <w:r>
-              <w:t>Double</w:t>
+              <w:t>Int</w:t>
             </w:r>
           </w:p>
         </w:tc>
@@ -397,13 +395,10 @@
           </w:tcPr>
           <w:p>
             <w:r>
-              <w:t>Price for the associated</w:t>
-            </w:r>
-            <w:r>
-              <w:t xml:space="preserve"> perfume</w:t>
-            </w:r>
-            <w:r>
-              <w:t xml:space="preserve"> bottle</w:t>
+              <w:t xml:space="preserve">Number of </w:t>
+            </w:r>
+            <w:r>
+              <w:t>perfume bottles purchased</w:t>
             </w:r>
           </w:p>
         </w:tc>
@@ -416,7 +411,7 @@
           <w:p>
             <w:r>
               <w:lastRenderedPageBreak/>
-              <w:t>quantity</w:t>
+              <w:t>subtotal</w:t>
             </w:r>
           </w:p>
         </w:tc>
@@ -426,7 +421,7 @@
           </w:tcPr>
           <w:p>
             <w:r>
-              <w:t>Int</w:t>
+              <w:t>Double</w:t>
             </w:r>
           </w:p>
         </w:tc>
@@ -436,10 +431,7 @@
           </w:tcPr>
           <w:p>
             <w:r>
-              <w:t xml:space="preserve">Number of </w:t>
-            </w:r>
-            <w:r>
-              <w:t>perfume bottles purchased</w:t>
+              <w:t>Price before taxes</w:t>
             </w:r>
           </w:p>
         </w:tc>
@@ -450,9 +442,14 @@
             <w:tcW w:w="2332" w:type="dxa"/>
           </w:tcPr>
           <w:p>
-            <w:r>
-              <w:t>subtotal</w:t>
-            </w:r>
+            <w:proofErr w:type="spellStart"/>
+            <w:r>
+              <w:t>tax</w:t>
+            </w:r>
+            <w:r>
+              <w:t>Amount</w:t>
+            </w:r>
+            <w:proofErr w:type="spellEnd"/>
           </w:p>
         </w:tc>
         <w:tc>
@@ -471,7 +468,7 @@
           </w:tcPr>
           <w:p>
             <w:r>
-              <w:t>Price before taxes</w:t>
+              <w:t>Tax percentage applied to the transaction</w:t>
             </w:r>
           </w:p>
         </w:tc>
@@ -484,10 +481,10 @@
           <w:p>
             <w:proofErr w:type="spellStart"/>
             <w:r>
-              <w:t>tax</w:t>
-            </w:r>
-            <w:r>
-              <w:t>Amount</w:t>
+              <w:t>total</w:t>
+            </w:r>
+            <w:r>
+              <w:t>Price</w:t>
             </w:r>
             <w:proofErr w:type="spellEnd"/>
           </w:p>
@@ -508,7 +505,7 @@
           </w:tcPr>
           <w:p>
             <w:r>
-              <w:t>Tax percentage applied to the transaction</w:t>
+              <w:t>Total price of the transaction</w:t>
             </w:r>
           </w:p>
         </w:tc>
@@ -519,14 +516,9 @@
             <w:tcW w:w="2332" w:type="dxa"/>
           </w:tcPr>
           <w:p>
-            <w:proofErr w:type="spellStart"/>
-            <w:r>
-              <w:t>total</w:t>
-            </w:r>
-            <w:r>
-              <w:t>Price</w:t>
-            </w:r>
-            <w:proofErr w:type="spellEnd"/>
+            <w:r>
+              <w:t>id</w:t>
+            </w:r>
           </w:p>
         </w:tc>
         <w:tc>
@@ -535,7 +527,7 @@
           </w:tcPr>
           <w:p>
             <w:r>
-              <w:t>Double</w:t>
+              <w:t>int</w:t>
             </w:r>
           </w:p>
         </w:tc>
@@ -545,7 +537,7 @@
           </w:tcPr>
           <w:p>
             <w:r>
-              <w:t>Total price of the transaction</w:t>
+              <w:t>Keep track for the transactions or the order history.</w:t>
             </w:r>
           </w:p>
         </w:tc>
@@ -555,19 +547,33 @@
           <w:tcPr>
             <w:tcW w:w="2332" w:type="dxa"/>
           </w:tcPr>
-          <w:p/>
+          <w:p>
+            <w:proofErr w:type="spellStart"/>
+            <w:r>
+              <w:t>transactionDate</w:t>
+            </w:r>
+            <w:proofErr w:type="spellEnd"/>
+          </w:p>
         </w:tc>
         <w:tc>
           <w:tcPr>
             <w:tcW w:w="2196" w:type="dxa"/>
           </w:tcPr>
-          <w:p/>
+          <w:p>
+            <w:r>
+              <w:t>String</w:t>
+            </w:r>
+          </w:p>
         </w:tc>
         <w:tc>
           <w:tcPr>
             <w:tcW w:w="4822" w:type="dxa"/>
           </w:tcPr>
-          <w:p/>
+          <w:p>
+            <w:r>
+              <w:t>Date of the particular purchase</w:t>
+            </w:r>
+          </w:p>
         </w:tc>
       </w:tr>
     </w:tbl>
@@ -589,11 +595,56 @@
         <w:gridCol w:w="9350"/>
       </w:tblGrid>
       <w:tr>
+        <w:trPr>
+          <w:trHeight w:val="2843"/>
+        </w:trPr>
         <w:tc>
           <w:tcPr>
             <w:tcW w:w="9350" w:type="dxa"/>
           </w:tcPr>
+          <w:p>
+            <w:r>
+              <w:t>Co</w:t>
+            </w:r>
+            <w:r>
+              <w:t>ns</w:t>
+            </w:r>
+            <w:r>
+              <w:t>tan</w:t>
+            </w:r>
+            <w:r>
+              <w:t>t</w:t>
+            </w:r>
+            <w:r>
+              <w:t xml:space="preserve"> Value</w:t>
+            </w:r>
+            <w:r>
+              <w:t>s</w:t>
+            </w:r>
+            <w:r>
+              <w:t>:</w:t>
+            </w:r>
+          </w:p>
+          <w:p>
+            <w:r>
+              <w:t>TAX_AMOUNT</w:t>
+            </w:r>
+            <w:r>
+              <w:t xml:space="preserve"> = 0.10</w:t>
+            </w:r>
+          </w:p>
+          <w:p>
+            <w:r>
+              <w:t>MEDIUM_SIZE_BOTTLE = 40</w:t>
+            </w:r>
+          </w:p>
+          <w:p>
+            <w:r>
+              <w:t>LARGE_SIZE_BOTTLE = 60</w:t>
+            </w:r>
+          </w:p>
           <w:p/>
+          <w:p/>
           <w:p>
             <w:r>
               <w:t xml:space="preserve">subtotal = quantity * </w:t>
@@ -611,10 +662,7 @@
             </w:r>
             <w:proofErr w:type="spellEnd"/>
             <w:r>
-              <w:t xml:space="preserve"> = subtotal * 0.1</w:t>
-            </w:r>
-            <w:r>
-              <w:t>0</w:t>
+              <w:t xml:space="preserve"> = subtotal * 0.10</w:t>
             </w:r>
           </w:p>
           <w:p>
@@ -657,15 +705,7 @@
     </w:p>
     <w:p>
       <w:r>
-        <w:t xml:space="preserve">Once the document is completed, move the </w:t>
-      </w:r>
-      <w:proofErr w:type="gramStart"/>
-      <w:r>
-        <w:t>details</w:t>
-      </w:r>
-      <w:proofErr w:type="gramEnd"/>
-      <w:r>
-        <w:t xml:space="preserve"> a Bitbucket repository that you create.  The developer creates the repository for the topic that they will be coding.  Add the other two project group members to the repository. </w:t>
+        <w:t xml:space="preserve">Once the document is completed, move the details a Bitbucket repository that you create.  The developer creates the repository for the topic that they will be coding.  Add the other two project group members to the repository. </w:t>
       </w:r>
       <w:r>
         <w:t xml:space="preserve"> Add this document to the repository (Commit/Push).  </w:t>

</xml_diff>

<commit_message>
SPRINT 2- Modified README , Project Document and Interface color
</commit_message>
<xml_diff>
--- a/Project/documentation/Project_Topic_Document_Perfume_Store.docx
+++ b/Project/documentation/Project_Topic_Document_Perfume_Store.docx
@@ -57,7 +57,15 @@
         <w:t xml:space="preserve"> </w:t>
       </w:r>
       <w:r>
-        <w:t xml:space="preserve">It can be anything really but something that would take some manipulation / calculations based on the input fields.  </w:t>
+        <w:t xml:space="preserve">It can be </w:t>
+      </w:r>
+      <w:proofErr w:type="gramStart"/>
+      <w:r>
+        <w:t>anything really</w:t>
+      </w:r>
+      <w:proofErr w:type="gramEnd"/>
+      <w:r>
+        <w:t xml:space="preserve"> but something that would take some manipulation / calculations based on the input fields.  </w:t>
       </w:r>
     </w:p>
     <w:p>
@@ -251,13 +259,13 @@
     <w:tbl>
       <w:tblPr>
         <w:tblStyle w:val="TableGrid"/>
-        <w:tblW w:w="0" w:type="auto"/>
+        <w:tblW w:w="9634" w:type="dxa"/>
         <w:tblLook w:val="04A0" w:firstRow="1" w:lastRow="0" w:firstColumn="1" w:lastColumn="0" w:noHBand="0" w:noVBand="1"/>
       </w:tblPr>
       <w:tblGrid>
         <w:gridCol w:w="2332"/>
         <w:gridCol w:w="2196"/>
-        <w:gridCol w:w="4822"/>
+        <w:gridCol w:w="5106"/>
       </w:tblGrid>
       <w:tr>
         <w:tc>
@@ -284,7 +292,7 @@
         </w:tc>
         <w:tc>
           <w:tcPr>
-            <w:tcW w:w="4822" w:type="dxa"/>
+            <w:tcW w:w="5106" w:type="dxa"/>
             <w:shd w:val="clear" w:color="auto" w:fill="BFBFBF" w:themeFill="background1" w:themeFillShade="BF"/>
           </w:tcPr>
           <w:p>
@@ -300,17 +308,9 @@
             <w:tcW w:w="2332" w:type="dxa"/>
           </w:tcPr>
           <w:p>
-            <w:proofErr w:type="spellStart"/>
-            <w:r>
-              <w:t>c</w:t>
-            </w:r>
-            <w:r>
-              <w:t>us</w:t>
-            </w:r>
-            <w:r>
-              <w:t>tomerName</w:t>
-            </w:r>
-            <w:proofErr w:type="spellEnd"/>
+            <w:r>
+              <w:t>id</w:t>
+            </w:r>
           </w:p>
         </w:tc>
         <w:tc>
@@ -319,17 +319,23 @@
           </w:tcPr>
           <w:p>
             <w:r>
-              <w:t>String</w:t>
-            </w:r>
-          </w:p>
-        </w:tc>
-        <w:tc>
-          <w:tcPr>
-            <w:tcW w:w="4822" w:type="dxa"/>
-          </w:tcPr>
-          <w:p>
-            <w:r>
-              <w:t>Name of the customer</w:t>
+              <w:t>int</w:t>
+            </w:r>
+          </w:p>
+        </w:tc>
+        <w:tc>
+          <w:tcPr>
+            <w:tcW w:w="5106" w:type="dxa"/>
+          </w:tcPr>
+          <w:p>
+            <w:r>
+              <w:t xml:space="preserve">Keep track </w:t>
+            </w:r>
+            <w:r>
+              <w:t>of</w:t>
+            </w:r>
+            <w:r>
+              <w:t xml:space="preserve"> the transactions or the order history.</w:t>
             </w:r>
           </w:p>
         </w:tc>
@@ -342,7 +348,7 @@
           <w:p>
             <w:proofErr w:type="spellStart"/>
             <w:r>
-              <w:t>perfumeName</w:t>
+              <w:t>transactionDate</w:t>
             </w:r>
             <w:proofErr w:type="spellEnd"/>
           </w:p>
@@ -359,11 +365,14 @@
         </w:tc>
         <w:tc>
           <w:tcPr>
-            <w:tcW w:w="4822" w:type="dxa"/>
-          </w:tcPr>
-          <w:p>
-            <w:r>
-              <w:t>Name of the perfume they brought</w:t>
+            <w:tcW w:w="5106" w:type="dxa"/>
+          </w:tcPr>
+          <w:p>
+            <w:r>
+              <w:t xml:space="preserve">Date of the </w:t>
+            </w:r>
+            <w:r>
+              <w:t>purchase</w:t>
             </w:r>
           </w:p>
         </w:tc>
@@ -374,9 +383,11 @@
             <w:tcW w:w="2332" w:type="dxa"/>
           </w:tcPr>
           <w:p>
-            <w:r>
-              <w:t>quantity</w:t>
-            </w:r>
+            <w:proofErr w:type="spellStart"/>
+            <w:r>
+              <w:t>customerName</w:t>
+            </w:r>
+            <w:proofErr w:type="spellEnd"/>
           </w:p>
         </w:tc>
         <w:tc>
@@ -385,20 +396,17 @@
           </w:tcPr>
           <w:p>
             <w:r>
-              <w:t>Int</w:t>
-            </w:r>
-          </w:p>
-        </w:tc>
-        <w:tc>
-          <w:tcPr>
-            <w:tcW w:w="4822" w:type="dxa"/>
-          </w:tcPr>
-          <w:p>
-            <w:r>
-              <w:t xml:space="preserve">Number of </w:t>
-            </w:r>
-            <w:r>
-              <w:t>perfume bottles purchased</w:t>
+              <w:t>String</w:t>
+            </w:r>
+          </w:p>
+        </w:tc>
+        <w:tc>
+          <w:tcPr>
+            <w:tcW w:w="5106" w:type="dxa"/>
+          </w:tcPr>
+          <w:p>
+            <w:r>
+              <w:t>Name of the customer</w:t>
             </w:r>
           </w:p>
         </w:tc>
@@ -409,10 +417,12 @@
             <w:tcW w:w="2332" w:type="dxa"/>
           </w:tcPr>
           <w:p>
+            <w:proofErr w:type="spellStart"/>
             <w:r>
               <w:lastRenderedPageBreak/>
-              <w:t>subtotal</w:t>
-            </w:r>
+              <w:t>phoneNumber</w:t>
+            </w:r>
+            <w:proofErr w:type="spellEnd"/>
           </w:p>
         </w:tc>
         <w:tc>
@@ -421,17 +431,25 @@
           </w:tcPr>
           <w:p>
             <w:r>
-              <w:t>Double</w:t>
-            </w:r>
-          </w:p>
-        </w:tc>
-        <w:tc>
-          <w:tcPr>
-            <w:tcW w:w="4822" w:type="dxa"/>
-          </w:tcPr>
-          <w:p>
-            <w:r>
-              <w:t>Price before taxes</w:t>
+              <w:t>String</w:t>
+            </w:r>
+          </w:p>
+        </w:tc>
+        <w:tc>
+          <w:tcPr>
+            <w:tcW w:w="5106" w:type="dxa"/>
+          </w:tcPr>
+          <w:p>
+            <w:r>
+              <w:t xml:space="preserve">Contact </w:t>
+            </w:r>
+            <w:proofErr w:type="gramStart"/>
+            <w:r>
+              <w:t>of</w:t>
+            </w:r>
+            <w:proofErr w:type="gramEnd"/>
+            <w:r>
+              <w:t xml:space="preserve"> the customer</w:t>
             </w:r>
           </w:p>
         </w:tc>
@@ -444,10 +462,7 @@
           <w:p>
             <w:proofErr w:type="spellStart"/>
             <w:r>
-              <w:t>tax</w:t>
-            </w:r>
-            <w:r>
-              <w:t>Amount</w:t>
+              <w:t>perfumeChoice</w:t>
             </w:r>
             <w:proofErr w:type="spellEnd"/>
           </w:p>
@@ -458,17 +473,17 @@
           </w:tcPr>
           <w:p>
             <w:r>
-              <w:t>Double</w:t>
-            </w:r>
-          </w:p>
-        </w:tc>
-        <w:tc>
-          <w:tcPr>
-            <w:tcW w:w="4822" w:type="dxa"/>
-          </w:tcPr>
-          <w:p>
-            <w:r>
-              <w:t>Tax percentage applied to the transaction</w:t>
+              <w:t>String</w:t>
+            </w:r>
+          </w:p>
+        </w:tc>
+        <w:tc>
+          <w:tcPr>
+            <w:tcW w:w="5106" w:type="dxa"/>
+          </w:tcPr>
+          <w:p>
+            <w:r>
+              <w:t>Selected perfume choice by customer</w:t>
             </w:r>
           </w:p>
         </w:tc>
@@ -481,10 +496,7 @@
           <w:p>
             <w:proofErr w:type="spellStart"/>
             <w:r>
-              <w:t>total</w:t>
-            </w:r>
-            <w:r>
-              <w:t>Price</w:t>
+              <w:t>perfumeSize</w:t>
             </w:r>
             <w:proofErr w:type="spellEnd"/>
           </w:p>
@@ -495,17 +507,17 @@
           </w:tcPr>
           <w:p>
             <w:r>
-              <w:t>Double</w:t>
-            </w:r>
-          </w:p>
-        </w:tc>
-        <w:tc>
-          <w:tcPr>
-            <w:tcW w:w="4822" w:type="dxa"/>
-          </w:tcPr>
-          <w:p>
-            <w:r>
-              <w:t>Total price of the transaction</w:t>
+              <w:t>String</w:t>
+            </w:r>
+          </w:p>
+        </w:tc>
+        <w:tc>
+          <w:tcPr>
+            <w:tcW w:w="5106" w:type="dxa"/>
+          </w:tcPr>
+          <w:p>
+            <w:r>
+              <w:t>Size of the perfume, large(120ml) and medium(90ml)</w:t>
             </w:r>
           </w:p>
         </w:tc>
@@ -516,9 +528,11 @@
             <w:tcW w:w="2332" w:type="dxa"/>
           </w:tcPr>
           <w:p>
-            <w:r>
-              <w:t>id</w:t>
-            </w:r>
+            <w:proofErr w:type="spellStart"/>
+            <w:r>
+              <w:t>pricePerBottle</w:t>
+            </w:r>
+            <w:proofErr w:type="spellEnd"/>
           </w:p>
         </w:tc>
         <w:tc>
@@ -533,11 +547,19 @@
         </w:tc>
         <w:tc>
           <w:tcPr>
-            <w:tcW w:w="4822" w:type="dxa"/>
-          </w:tcPr>
-          <w:p>
-            <w:r>
-              <w:t>Keep track for the transactions or the order history.</w:t>
+            <w:tcW w:w="5106" w:type="dxa"/>
+          </w:tcPr>
+          <w:p>
+            <w:r>
+              <w:t>Large $</w:t>
+            </w:r>
+            <w:proofErr w:type="gramStart"/>
+            <w:r>
+              <w:t>60 ,</w:t>
+            </w:r>
+            <w:proofErr w:type="gramEnd"/>
+            <w:r>
+              <w:t xml:space="preserve"> Medium $40</w:t>
             </w:r>
           </w:p>
         </w:tc>
@@ -548,9 +570,41 @@
             <w:tcW w:w="2332" w:type="dxa"/>
           </w:tcPr>
           <w:p>
+            <w:r>
+              <w:t>quantity</w:t>
+            </w:r>
+          </w:p>
+        </w:tc>
+        <w:tc>
+          <w:tcPr>
+            <w:tcW w:w="2196" w:type="dxa"/>
+          </w:tcPr>
+          <w:p>
+            <w:r>
+              <w:t>int</w:t>
+            </w:r>
+          </w:p>
+        </w:tc>
+        <w:tc>
+          <w:tcPr>
+            <w:tcW w:w="5106" w:type="dxa"/>
+          </w:tcPr>
+          <w:p>
+            <w:r>
+              <w:t>Number of perfume bottles purchased</w:t>
+            </w:r>
+          </w:p>
+        </w:tc>
+      </w:tr>
+      <w:tr>
+        <w:tc>
+          <w:tcPr>
+            <w:tcW w:w="2332" w:type="dxa"/>
+          </w:tcPr>
+          <w:p>
             <w:proofErr w:type="spellStart"/>
             <w:r>
-              <w:t>transactionDate</w:t>
+              <w:t>subTotal</w:t>
             </w:r>
             <w:proofErr w:type="spellEnd"/>
           </w:p>
@@ -561,17 +615,83 @@
           </w:tcPr>
           <w:p>
             <w:r>
-              <w:t>String</w:t>
-            </w:r>
-          </w:p>
-        </w:tc>
-        <w:tc>
-          <w:tcPr>
-            <w:tcW w:w="4822" w:type="dxa"/>
-          </w:tcPr>
-          <w:p>
-            <w:r>
-              <w:t>Date of the particular purchase</w:t>
+              <w:t>double</w:t>
+            </w:r>
+          </w:p>
+        </w:tc>
+        <w:tc>
+          <w:tcPr>
+            <w:tcW w:w="5106" w:type="dxa"/>
+          </w:tcPr>
+          <w:p>
+            <w:r>
+              <w:t>Price before taxes</w:t>
+            </w:r>
+          </w:p>
+        </w:tc>
+      </w:tr>
+      <w:tr>
+        <w:tc>
+          <w:tcPr>
+            <w:tcW w:w="2332" w:type="dxa"/>
+          </w:tcPr>
+          <w:p>
+            <w:proofErr w:type="spellStart"/>
+            <w:r>
+              <w:t>taxAmount</w:t>
+            </w:r>
+            <w:proofErr w:type="spellEnd"/>
+          </w:p>
+        </w:tc>
+        <w:tc>
+          <w:tcPr>
+            <w:tcW w:w="2196" w:type="dxa"/>
+          </w:tcPr>
+          <w:p>
+            <w:r>
+              <w:t>double</w:t>
+            </w:r>
+          </w:p>
+        </w:tc>
+        <w:tc>
+          <w:tcPr>
+            <w:tcW w:w="5106" w:type="dxa"/>
+          </w:tcPr>
+          <w:p>
+            <w:r>
+              <w:t>Tax percentage applied to the transaction</w:t>
+            </w:r>
+          </w:p>
+        </w:tc>
+      </w:tr>
+      <w:tr>
+        <w:tc>
+          <w:tcPr>
+            <w:tcW w:w="2332" w:type="dxa"/>
+          </w:tcPr>
+          <w:p>
+            <w:r>
+              <w:t>total</w:t>
+            </w:r>
+          </w:p>
+        </w:tc>
+        <w:tc>
+          <w:tcPr>
+            <w:tcW w:w="2196" w:type="dxa"/>
+          </w:tcPr>
+          <w:p>
+            <w:r>
+              <w:t>double</w:t>
+            </w:r>
+          </w:p>
+        </w:tc>
+        <w:tc>
+          <w:tcPr>
+            <w:tcW w:w="5106" w:type="dxa"/>
+          </w:tcPr>
+          <w:p>
+            <w:r>
+              <w:t>Total price of the transaction</w:t>
             </w:r>
           </w:p>
         </w:tc>
@@ -646,11 +766,22 @@
           <w:p/>
           <w:p/>
           <w:p>
-            <w:r>
-              <w:t xml:space="preserve">subtotal = quantity * </w:t>
-            </w:r>
             <w:proofErr w:type="spellStart"/>
             <w:r>
+              <w:t>sub</w:t>
+            </w:r>
+            <w:r>
+              <w:t>T</w:t>
+            </w:r>
+            <w:r>
+              <w:t>otal</w:t>
+            </w:r>
+            <w:proofErr w:type="spellEnd"/>
+            <w:r>
+              <w:t xml:space="preserve"> = quantity * </w:t>
+            </w:r>
+            <w:proofErr w:type="spellStart"/>
+            <w:r>
               <w:t>pricePerBottle</w:t>
             </w:r>
             <w:proofErr w:type="spellEnd"/>
@@ -662,20 +793,26 @@
             </w:r>
             <w:proofErr w:type="spellEnd"/>
             <w:r>
-              <w:t xml:space="preserve"> = subtotal * 0.10</w:t>
-            </w:r>
-          </w:p>
-          <w:p>
-            <w:r>
-              <w:t xml:space="preserve"> </w:t>
+              <w:t xml:space="preserve"> = </w:t>
             </w:r>
             <w:proofErr w:type="spellStart"/>
             <w:r>
-              <w:t>totalPrice</w:t>
+              <w:t>sub</w:t>
+            </w:r>
+            <w:r>
+              <w:t>T</w:t>
+            </w:r>
+            <w:r>
+              <w:t>otal</w:t>
             </w:r>
             <w:proofErr w:type="spellEnd"/>
             <w:r>
-              <w:t xml:space="preserve"> = </w:t>
+              <w:t xml:space="preserve"> * 0.10</w:t>
+            </w:r>
+          </w:p>
+          <w:p>
+            <w:r>
+              <w:t xml:space="preserve"> total = </w:t>
             </w:r>
             <w:proofErr w:type="spellStart"/>
             <w:r>
@@ -690,6 +827,12 @@
               <w:t>taxAmount</w:t>
             </w:r>
             <w:proofErr w:type="spellEnd"/>
+          </w:p>
+          <w:p/>
+          <w:p>
+            <w:r>
+              <w:t>The total price of a perfume purchase is calculated using a 10% tax rate and fixed bottle prices ($40 for 90ml, $60 for 120ml). First, the subtotal is the quantity multiplied by the price per bottle. Then, the tax amount is 10% of the subtotal, and the total price is the sum of the subtotal and tax. For example, buying three 90ml bottles gives a subtotal of $120, tax of $12, and a total of $132.</w:t>
+            </w:r>
           </w:p>
         </w:tc>
       </w:tr>
@@ -705,16 +848,29 @@
     </w:p>
     <w:p>
       <w:r>
-        <w:t xml:space="preserve">Once the document is completed, move the details a Bitbucket repository that you create.  The developer creates the repository for the topic that they will be coding.  Add the other two project group members to the repository. </w:t>
-      </w:r>
-      <w:r>
-        <w:t xml:space="preserve"> Add this document to the repository (Commit/Push).  </w:t>
-      </w:r>
-      <w:r>
-        <w:t>The description is to be added to the readme file of the Bitbucket repository.</w:t>
-      </w:r>
+        <w:t xml:space="preserve">The project link: </w:t>
+      </w:r>
+      <w:hyperlink r:id="rId5" w:history="1">
+        <w:r>
+          <w:rPr>
+            <w:rStyle w:val="Hyperlink"/>
+          </w:rPr>
+          <w:t>Perfume Sa</w:t>
+        </w:r>
+        <w:r>
+          <w:rPr>
+            <w:rStyle w:val="Hyperlink"/>
+          </w:rPr>
+          <w:t>l</w:t>
+        </w:r>
+        <w:r>
+          <w:rPr>
+            <w:rStyle w:val="Hyperlink"/>
+          </w:rPr>
+          <w:t>es Tracker</w:t>
+        </w:r>
+      </w:hyperlink>
     </w:p>
-    <w:p/>
     <w:sectPr>
       <w:pgSz w:w="12240" w:h="15840"/>
       <w:pgMar w:top="1440" w:right="1440" w:bottom="1440" w:left="1440" w:header="720" w:footer="720" w:gutter="0"/>
@@ -1644,7 +1800,6 @@
     <w:name w:val="Hyperlink"/>
     <w:basedOn w:val="DefaultParagraphFont"/>
     <w:uiPriority w:val="99"/>
-    <w:semiHidden/>
     <w:unhideWhenUsed/>
     <w:rsid w:val="00943740"/>
     <w:rPr>
@@ -1670,6 +1825,30 @@
         <w:insideV w:val="single" w:sz="4" w:space="0" w:color="auto"/>
       </w:tblBorders>
     </w:tblPr>
+  </w:style>
+  <w:style w:type="character" w:styleId="UnresolvedMention">
+    <w:name w:val="Unresolved Mention"/>
+    <w:basedOn w:val="DefaultParagraphFont"/>
+    <w:uiPriority w:val="99"/>
+    <w:semiHidden/>
+    <w:unhideWhenUsed/>
+    <w:rsid w:val="006C7888"/>
+    <w:rPr>
+      <w:color w:val="605E5C"/>
+      <w:shd w:val="clear" w:color="auto" w:fill="E1DFDD"/>
+    </w:rPr>
+  </w:style>
+  <w:style w:type="character" w:styleId="FollowedHyperlink">
+    <w:name w:val="FollowedHyperlink"/>
+    <w:basedOn w:val="DefaultParagraphFont"/>
+    <w:uiPriority w:val="99"/>
+    <w:semiHidden/>
+    <w:unhideWhenUsed/>
+    <w:rsid w:val="006C7888"/>
+    <w:rPr>
+      <w:color w:val="96607D" w:themeColor="followedHyperlink"/>
+      <w:u w:val="single"/>
+    </w:rPr>
   </w:style>
 </w:styles>
 </file>

</xml_diff>